<commit_message>
PJT final commit in master branch
</commit_message>
<xml_diff>
--- a/CampCino 설계서.docx
+++ b/CampCino 설계서.docx
@@ -6,7 +6,7 @@
       <w:pPr>
         <w:jc w:val="center"/>
         <w:rPr>
-          <w:rFonts w:asciiTheme="majorHAnsi" w:eastAsiaTheme="majorHAnsi" w:hAnsiTheme="majorHAnsi" w:hint="eastAsia"/>
+          <w:rFonts w:asciiTheme="majorHAnsi" w:eastAsiaTheme="majorHAnsi" w:hAnsiTheme="majorHAnsi"/>
           <w:b/>
           <w:bCs/>
           <w:sz w:val="32"/>
@@ -94,18 +94,34 @@
       <w:pPr>
         <w:jc w:val="right"/>
         <w:rPr>
+          <w:rFonts w:asciiTheme="majorHAnsi" w:eastAsiaTheme="majorHAnsi" w:hAnsiTheme="majorHAnsi"/>
+          <w:b/>
+          <w:bCs/>
+        </w:rPr>
+      </w:pPr>
+      <w:r>
+        <w:rPr>
           <w:rFonts w:asciiTheme="majorHAnsi" w:eastAsiaTheme="majorHAnsi" w:hAnsiTheme="majorHAnsi" w:hint="eastAsia"/>
           <w:b/>
           <w:bCs/>
         </w:rPr>
-      </w:pPr>
+        <w:t>광주</w:t>
+      </w:r>
+      <w:r>
+        <w:rPr>
+          <w:rFonts w:asciiTheme="majorHAnsi" w:eastAsiaTheme="majorHAnsi" w:hAnsiTheme="majorHAnsi"/>
+          <w:b/>
+          <w:bCs/>
+        </w:rPr>
+        <w:t xml:space="preserve"> 5</w:t>
+      </w:r>
       <w:r>
         <w:rPr>
           <w:rFonts w:asciiTheme="majorHAnsi" w:eastAsiaTheme="majorHAnsi" w:hAnsiTheme="majorHAnsi" w:hint="eastAsia"/>
           <w:b/>
           <w:bCs/>
         </w:rPr>
-        <w:t>광주</w:t>
+        <w:t xml:space="preserve">반 </w:t>
       </w:r>
       <w:r>
         <w:rPr>
@@ -113,7 +129,7 @@
           <w:b/>
           <w:bCs/>
         </w:rPr>
-        <w:t xml:space="preserve"> 5</w:t>
+        <w:t>7</w:t>
       </w:r>
       <w:r>
         <w:rPr>
@@ -121,83 +137,43 @@
           <w:b/>
           <w:bCs/>
         </w:rPr>
-        <w:t xml:space="preserve">반 </w:t>
-      </w:r>
-      <w:r>
+        <w:t xml:space="preserve">조 </w:t>
+      </w:r>
+    </w:p>
+    <w:p>
+      <w:pPr>
+        <w:jc w:val="right"/>
         <w:rPr>
           <w:rFonts w:asciiTheme="majorHAnsi" w:eastAsiaTheme="majorHAnsi" w:hAnsiTheme="majorHAnsi"/>
           <w:b/>
           <w:bCs/>
         </w:rPr>
-        <w:t>7</w:t>
-      </w:r>
+      </w:pPr>
+      <w:proofErr w:type="gramStart"/>
       <w:r>
         <w:rPr>
           <w:rFonts w:asciiTheme="majorHAnsi" w:eastAsiaTheme="majorHAnsi" w:hAnsiTheme="majorHAnsi" w:hint="eastAsia"/>
           <w:b/>
           <w:bCs/>
         </w:rPr>
-        <w:t xml:space="preserve">조 </w:t>
-      </w:r>
-    </w:p>
-    <w:p>
-      <w:pPr>
-        <w:jc w:val="right"/>
-        <w:rPr>
-          <w:rFonts w:asciiTheme="majorHAnsi" w:eastAsiaTheme="majorHAnsi" w:hAnsiTheme="majorHAnsi"/>
-          <w:b/>
-          <w:bCs/>
-        </w:rPr>
-      </w:pPr>
+        <w:t>이름</w:t>
+      </w:r>
       <w:r>
         <w:rPr>
           <w:rFonts w:asciiTheme="majorHAnsi" w:eastAsiaTheme="majorHAnsi" w:hAnsiTheme="majorHAnsi" w:hint="eastAsia"/>
           <w:b/>
           <w:bCs/>
         </w:rPr>
-        <w:t>학번</w:t>
-      </w:r>
+        <w:t xml:space="preserve"> :</w:t>
+      </w:r>
+      <w:proofErr w:type="gramEnd"/>
       <w:r>
         <w:rPr>
           <w:rFonts w:asciiTheme="majorHAnsi" w:eastAsiaTheme="majorHAnsi" w:hAnsiTheme="majorHAnsi" w:hint="eastAsia"/>
           <w:b/>
           <w:bCs/>
         </w:rPr>
-        <w:t xml:space="preserve"> : </w:t>
-      </w:r>
-      <w:r>
-        <w:rPr>
-          <w:rFonts w:asciiTheme="majorHAnsi" w:eastAsiaTheme="majorHAnsi" w:hAnsiTheme="majorHAnsi"/>
-          <w:b/>
-          <w:bCs/>
-        </w:rPr>
-        <w:t>1218671</w:t>
-      </w:r>
-    </w:p>
-    <w:p>
-      <w:pPr>
-        <w:jc w:val="right"/>
-        <w:rPr>
-          <w:rFonts w:asciiTheme="majorHAnsi" w:eastAsiaTheme="majorHAnsi" w:hAnsiTheme="majorHAnsi" w:hint="eastAsia"/>
-          <w:b/>
-          <w:bCs/>
-        </w:rPr>
-      </w:pPr>
-      <w:r>
-        <w:rPr>
-          <w:rFonts w:asciiTheme="majorHAnsi" w:eastAsiaTheme="majorHAnsi" w:hAnsiTheme="majorHAnsi" w:hint="eastAsia"/>
-          <w:b/>
-          <w:bCs/>
-        </w:rPr>
-        <w:t>이름</w:t>
-      </w:r>
-      <w:r>
-        <w:rPr>
-          <w:rFonts w:asciiTheme="majorHAnsi" w:eastAsiaTheme="majorHAnsi" w:hAnsiTheme="majorHAnsi" w:hint="eastAsia"/>
-          <w:b/>
-          <w:bCs/>
-        </w:rPr>
-        <w:t xml:space="preserve"> : </w:t>
+        <w:t xml:space="preserve"> </w:t>
       </w:r>
       <w:r>
         <w:rPr>
@@ -492,37 +468,37 @@
         <w:adjustRightInd w:val="0"/>
         <w:spacing w:after="0"/>
         <w:rPr>
+          <w:rFonts w:asciiTheme="majorHAnsi" w:eastAsiaTheme="majorHAnsi" w:hAnsiTheme="majorHAnsi" w:cs="MalgunGothic"/>
+          <w:b/>
+          <w:bCs/>
+          <w:kern w:val="0"/>
+          <w:szCs w:val="22"/>
+        </w:rPr>
+      </w:pPr>
+      <w:r>
+        <w:rPr>
+          <w:rFonts w:ascii="바탕" w:eastAsia="바탕" w:hAnsi="바탕" w:cs="바탕" w:hint="eastAsia"/>
+          <w:kern w:val="0"/>
+          <w:szCs w:val="22"/>
+        </w:rPr>
+        <w:t>▪</w:t>
+      </w:r>
+      <w:r>
+        <w:rPr>
+          <w:rFonts w:asciiTheme="majorHAnsi" w:eastAsiaTheme="majorHAnsi" w:hAnsiTheme="majorHAnsi" w:cs="바탕" w:hint="eastAsia"/>
+          <w:kern w:val="0"/>
+          <w:szCs w:val="22"/>
+        </w:rPr>
+        <w:t xml:space="preserve"> </w:t>
+      </w:r>
+      <w:r>
+        <w:rPr>
           <w:rFonts w:asciiTheme="majorHAnsi" w:eastAsiaTheme="majorHAnsi" w:hAnsiTheme="majorHAnsi" w:cs="MalgunGothic" w:hint="eastAsia"/>
           <w:b/>
           <w:bCs/>
           <w:kern w:val="0"/>
           <w:szCs w:val="22"/>
         </w:rPr>
-      </w:pPr>
-      <w:r>
-        <w:rPr>
-          <w:rFonts w:ascii="바탕" w:eastAsia="바탕" w:hAnsi="바탕" w:cs="바탕" w:hint="eastAsia"/>
-          <w:kern w:val="0"/>
-          <w:szCs w:val="22"/>
-        </w:rPr>
-        <w:t>▪</w:t>
-      </w:r>
-      <w:r>
-        <w:rPr>
-          <w:rFonts w:asciiTheme="majorHAnsi" w:eastAsiaTheme="majorHAnsi" w:hAnsiTheme="majorHAnsi" w:cs="바탕" w:hint="eastAsia"/>
-          <w:kern w:val="0"/>
-          <w:szCs w:val="22"/>
-        </w:rPr>
-        <w:t xml:space="preserve"> </w:t>
-      </w:r>
-      <w:r>
-        <w:rPr>
-          <w:rFonts w:asciiTheme="majorHAnsi" w:eastAsiaTheme="majorHAnsi" w:hAnsiTheme="majorHAnsi" w:cs="MalgunGothic" w:hint="eastAsia"/>
-          <w:b/>
-          <w:bCs/>
-          <w:kern w:val="0"/>
-          <w:szCs w:val="22"/>
-        </w:rPr>
         <w:t>장터</w:t>
       </w:r>
       <w:r>
@@ -542,32 +518,32 @@
         <w:adjustRightInd w:val="0"/>
         <w:spacing w:after="0"/>
         <w:rPr>
-          <w:rFonts w:asciiTheme="majorHAnsi" w:eastAsiaTheme="majorHAnsi" w:hAnsiTheme="majorHAnsi" w:cs="MalgunGothic" w:hint="eastAsia"/>
-          <w:b/>
-          <w:bCs/>
-          <w:kern w:val="0"/>
-          <w:szCs w:val="22"/>
-        </w:rPr>
-      </w:pPr>
-    </w:p>
-    <w:p>
-      <w:pPr>
-        <w:rPr>
-          <w:rFonts w:asciiTheme="majorHAnsi" w:eastAsiaTheme="majorHAnsi" w:hAnsiTheme="majorHAnsi" w:hint="eastAsia"/>
-        </w:rPr>
-      </w:pPr>
-    </w:p>
-    <w:p>
-      <w:pPr>
-        <w:rPr>
-          <w:rFonts w:asciiTheme="majorHAnsi" w:eastAsiaTheme="majorHAnsi" w:hAnsiTheme="majorHAnsi" w:hint="eastAsia"/>
-        </w:rPr>
-      </w:pPr>
-    </w:p>
-    <w:p>
-      <w:pPr>
-        <w:rPr>
-          <w:rFonts w:asciiTheme="majorHAnsi" w:eastAsiaTheme="majorHAnsi" w:hAnsiTheme="majorHAnsi" w:hint="eastAsia"/>
+          <w:rFonts w:asciiTheme="majorHAnsi" w:eastAsiaTheme="majorHAnsi" w:hAnsiTheme="majorHAnsi" w:cs="MalgunGothic"/>
+          <w:b/>
+          <w:bCs/>
+          <w:kern w:val="0"/>
+          <w:szCs w:val="22"/>
+        </w:rPr>
+      </w:pPr>
+    </w:p>
+    <w:p>
+      <w:pPr>
+        <w:rPr>
+          <w:rFonts w:asciiTheme="majorHAnsi" w:eastAsiaTheme="majorHAnsi" w:hAnsiTheme="majorHAnsi"/>
+        </w:rPr>
+      </w:pPr>
+    </w:p>
+    <w:p>
+      <w:pPr>
+        <w:rPr>
+          <w:rFonts w:asciiTheme="majorHAnsi" w:eastAsiaTheme="majorHAnsi" w:hAnsiTheme="majorHAnsi"/>
+        </w:rPr>
+      </w:pPr>
+    </w:p>
+    <w:p>
+      <w:pPr>
+        <w:rPr>
+          <w:rFonts w:asciiTheme="majorHAnsi" w:eastAsiaTheme="majorHAnsi" w:hAnsiTheme="majorHAnsi"/>
         </w:rPr>
       </w:pPr>
       <w:r>
@@ -1364,7 +1340,7 @@
     <w:p>
       <w:pPr>
         <w:rPr>
-          <w:rFonts w:asciiTheme="majorHAnsi" w:eastAsiaTheme="majorHAnsi" w:hAnsiTheme="majorHAnsi" w:hint="eastAsia"/>
+          <w:rFonts w:asciiTheme="majorHAnsi" w:eastAsiaTheme="majorHAnsi" w:hAnsiTheme="majorHAnsi"/>
         </w:rPr>
       </w:pPr>
     </w:p>
@@ -1682,7 +1658,7 @@
     <w:p>
       <w:pPr>
         <w:rPr>
-          <w:rFonts w:asciiTheme="majorHAnsi" w:eastAsiaTheme="majorHAnsi" w:hAnsiTheme="majorHAnsi" w:hint="eastAsia"/>
+          <w:rFonts w:asciiTheme="majorHAnsi" w:eastAsiaTheme="majorHAnsi" w:hAnsiTheme="majorHAnsi"/>
         </w:rPr>
       </w:pPr>
     </w:p>
@@ -2136,7 +2112,7 @@
     <w:p>
       <w:pPr>
         <w:rPr>
-          <w:rFonts w:asciiTheme="majorHAnsi" w:eastAsiaTheme="majorHAnsi" w:hAnsiTheme="majorHAnsi" w:hint="eastAsia"/>
+          <w:rFonts w:asciiTheme="majorHAnsi" w:eastAsiaTheme="majorHAnsi" w:hAnsiTheme="majorHAnsi"/>
         </w:rPr>
       </w:pPr>
     </w:p>
@@ -2398,13 +2374,7 @@
         <w:rPr>
           <w:rFonts w:asciiTheme="majorHAnsi" w:eastAsiaTheme="majorHAnsi" w:hAnsiTheme="majorHAnsi"/>
         </w:rPr>
-        <w:t>Board</w:t>
-      </w:r>
-      <w:r>
-        <w:rPr>
-          <w:rFonts w:asciiTheme="majorHAnsi" w:eastAsiaTheme="majorHAnsi" w:hAnsiTheme="majorHAnsi"/>
-        </w:rPr>
-        <w:t xml:space="preserve"> </w:t>
+        <w:t xml:space="preserve">Board </w:t>
       </w:r>
       <w:r>
         <w:rPr>
@@ -2489,7 +2459,7 @@
         <w:adjustRightInd w:val="0"/>
         <w:spacing w:after="0"/>
         <w:rPr>
-          <w:rFonts w:asciiTheme="majorHAnsi" w:eastAsiaTheme="majorHAnsi" w:hAnsiTheme="majorHAnsi" w:cs="MalgunGothic" w:hint="eastAsia"/>
+          <w:rFonts w:asciiTheme="majorHAnsi" w:eastAsiaTheme="majorHAnsi" w:hAnsiTheme="majorHAnsi" w:cs="MalgunGothic"/>
           <w:b/>
           <w:bCs/>
           <w:kern w:val="0"/>
@@ -2510,15 +2480,7 @@
           <w:kern w:val="0"/>
           <w:szCs w:val="22"/>
         </w:rPr>
-        <w:t xml:space="preserve"> </w:t>
-      </w:r>
-      <w:r>
-        <w:rPr>
-          <w:rFonts w:asciiTheme="majorHAnsi" w:eastAsiaTheme="majorHAnsi" w:hAnsiTheme="majorHAnsi" w:cs="바탕" w:hint="eastAsia"/>
-          <w:kern w:val="0"/>
-          <w:szCs w:val="22"/>
-        </w:rPr>
-        <w:t>U</w:t>
+        <w:t xml:space="preserve"> U</w:t>
       </w:r>
       <w:r>
         <w:rPr>
@@ -2819,10 +2781,7 @@
         <w:t xml:space="preserve">▪ </w:t>
       </w:r>
       <w:r>
-        <w:t>Store</w:t>
-      </w:r>
-      <w:r>
-        <w:t xml:space="preserve"> </w:t>
+        <w:t xml:space="preserve">Store </w:t>
       </w:r>
       <w:r>
         <w:rPr>
@@ -2837,21 +2796,21 @@
         <w:adjustRightInd w:val="0"/>
         <w:spacing w:after="0"/>
         <w:rPr>
-          <w:rFonts w:asciiTheme="majorHAnsi" w:eastAsiaTheme="majorHAnsi" w:hAnsiTheme="majorHAnsi" w:cs="MalgunGothic" w:hint="eastAsia"/>
-          <w:b/>
-          <w:bCs/>
-          <w:kern w:val="0"/>
-          <w:szCs w:val="22"/>
-        </w:rPr>
-      </w:pPr>
-    </w:p>
-    <w:p>
-      <w:pPr>
-        <w:wordWrap/>
-        <w:adjustRightInd w:val="0"/>
-        <w:spacing w:after="0"/>
-        <w:rPr>
-          <w:rFonts w:asciiTheme="majorHAnsi" w:eastAsiaTheme="majorHAnsi" w:hAnsiTheme="majorHAnsi" w:cs="MalgunGothic" w:hint="eastAsia"/>
+          <w:rFonts w:asciiTheme="majorHAnsi" w:eastAsiaTheme="majorHAnsi" w:hAnsiTheme="majorHAnsi" w:cs="MalgunGothic"/>
+          <w:b/>
+          <w:bCs/>
+          <w:kern w:val="0"/>
+          <w:szCs w:val="22"/>
+        </w:rPr>
+      </w:pPr>
+    </w:p>
+    <w:p>
+      <w:pPr>
+        <w:wordWrap/>
+        <w:adjustRightInd w:val="0"/>
+        <w:spacing w:after="0"/>
+        <w:rPr>
+          <w:rFonts w:asciiTheme="majorHAnsi" w:eastAsiaTheme="majorHAnsi" w:hAnsiTheme="majorHAnsi" w:cs="MalgunGothic"/>
           <w:b/>
           <w:bCs/>
           <w:kern w:val="0"/>
@@ -3139,7 +3098,7 @@
         <w:adjustRightInd w:val="0"/>
         <w:spacing w:after="0"/>
         <w:rPr>
-          <w:rFonts w:ascii="MalgunGothic" w:eastAsia="MalgunGothic" w:cs="MalgunGothic" w:hint="eastAsia"/>
+          <w:rFonts w:ascii="MalgunGothic" w:eastAsia="MalgunGothic" w:cs="MalgunGothic"/>
           <w:b/>
           <w:bCs/>
           <w:kern w:val="0"/>
@@ -3158,19 +3117,13 @@
         <w:rPr>
           <w:rFonts w:hint="eastAsia"/>
         </w:rPr>
-        <w:t xml:space="preserve">화면 </w:t>
-      </w:r>
-      <w:r>
-        <w:rPr>
-          <w:rFonts w:hint="eastAsia"/>
-        </w:rPr>
-        <w:t>설계도</w:t>
-      </w:r>
-    </w:p>
-    <w:p>
-      <w:pPr>
-        <w:rPr>
-          <w:rFonts w:asciiTheme="majorHAnsi" w:eastAsiaTheme="majorHAnsi" w:hAnsiTheme="majorHAnsi" w:hint="eastAsia"/>
+        <w:t>화면 설계도</w:t>
+      </w:r>
+    </w:p>
+    <w:p>
+      <w:pPr>
+        <w:rPr>
+          <w:rFonts w:asciiTheme="majorHAnsi" w:eastAsiaTheme="majorHAnsi" w:hAnsiTheme="majorHAnsi"/>
           <w:b/>
           <w:bCs/>
           <w:szCs w:val="22"/>
@@ -4055,6 +4008,7 @@
   <w:style w:type="character" w:default="1" w:styleId="a0">
     <w:name w:val="Default Paragraph Font"/>
     <w:uiPriority w:val="1"/>
+    <w:semiHidden/>
     <w:unhideWhenUsed/>
   </w:style>
   <w:style w:type="table" w:default="1" w:styleId="a1">

</xml_diff>